<commit_message>
[ Update ] & [ Afronding ]
[ Update ]
 - delay is verwijderd uit de loop functie
- l functie is verwijderd (was alleen voor het debuggen van de stand van de Servo)

[ Afronding ]
 - Self-assesment-verslag
</commit_message>
<xml_diff>
--- a/EPD Self-assessment eindopdracht.docx
+++ b/EPD Self-assessment eindopdracht.docx
@@ -411,7 +411,7 @@
             <w:checkBox>
               <w:sizeAuto/>
               <w:default w:val="0"/>
-              <w:checked w:val="0"/>
+              <w:checked/>
             </w:checkBox>
           </w:ffData>
         </w:fldChar>
@@ -556,7 +556,7 @@
             <w:checkBox>
               <w:sizeAuto/>
               <w:default w:val="0"/>
-              <w:checked w:val="0"/>
+              <w:checked/>
             </w:checkBox>
           </w:ffData>
         </w:fldChar>
@@ -653,7 +653,7 @@
             <w:checkBox>
               <w:sizeAuto/>
               <w:default w:val="0"/>
-              <w:checked w:val="0"/>
+              <w:checked/>
             </w:checkBox>
           </w:ffData>
         </w:fldChar>
@@ -739,7 +739,7 @@
             <w:checkBox>
               <w:sizeAuto/>
               <w:default w:val="0"/>
-              <w:checked w:val="0"/>
+              <w:checked/>
             </w:checkBox>
           </w:ffData>
         </w:fldChar>
@@ -837,7 +837,7 @@
             <w:checkBox>
               <w:sizeAuto/>
               <w:default w:val="0"/>
-              <w:checked w:val="0"/>
+              <w:checked/>
             </w:checkBox>
           </w:ffData>
         </w:fldChar>
@@ -925,7 +925,7 @@
             <w:checkBox>
               <w:sizeAuto/>
               <w:default w:val="0"/>
-              <w:checked w:val="0"/>
+              <w:checked/>
             </w:checkBox>
           </w:ffData>
         </w:fldChar>
@@ -1024,7 +1024,7 @@
             <w:checkBox>
               <w:sizeAuto/>
               <w:default w:val="0"/>
-              <w:checked w:val="0"/>
+              <w:checked/>
             </w:checkBox>
           </w:ffData>
         </w:fldChar>
@@ -1106,7 +1106,7 @@
             <w:checkBox>
               <w:sizeAuto/>
               <w:default w:val="0"/>
-              <w:checked w:val="0"/>
+              <w:checked/>
             </w:checkBox>
           </w:ffData>
         </w:fldChar>
@@ -1143,6 +1143,99 @@
           <w:bCs/>
         </w:rPr>
         <w:t>Statemachine-diagram</w:t>
+      </w:r>
+    </w:p>
+    <w:p>
+      <w:r>
+        <w:fldChar w:fldCharType="begin">
+          <w:ffData>
+            <w:name w:val="Selectievakje1"/>
+            <w:enabled/>
+            <w:calcOnExit w:val="0"/>
+            <w:checkBox>
+              <w:sizeAuto/>
+              <w:default w:val="0"/>
+              <w:checked/>
+            </w:checkBox>
+          </w:ffData>
+        </w:fldChar>
+      </w:r>
+      <w:r>
+        <w:instrText xml:space="preserve"> FORMCHECKBOX </w:instrText>
+      </w:r>
+      <w:r>
+        <w:fldChar w:fldCharType="separate"/>
+      </w:r>
+      <w:r>
+        <w:fldChar w:fldCharType="end"/>
+      </w:r>
+      <w:r>
+        <w:t xml:space="preserve"> [O] </w:t>
+      </w:r>
+      <w:r>
+        <w:t>Diagram afwezig, te rommelig of niet compleet genoeg</w:t>
+      </w:r>
+      <w:r>
+        <w:t>.</w:t>
+      </w:r>
+    </w:p>
+    <w:p>
+      <w:r>
+        <w:fldChar w:fldCharType="begin">
+          <w:ffData>
+            <w:name w:val="Selectievakje1"/>
+            <w:enabled/>
+            <w:calcOnExit w:val="0"/>
+            <w:checkBox>
+              <w:sizeAuto/>
+              <w:default w:val="0"/>
+              <w:checked/>
+            </w:checkBox>
+          </w:ffData>
+        </w:fldChar>
+      </w:r>
+      <w:r>
+        <w:instrText xml:space="preserve"> FORMCHECKBOX </w:instrText>
+      </w:r>
+      <w:r>
+        <w:fldChar w:fldCharType="separate"/>
+      </w:r>
+      <w:r>
+        <w:fldChar w:fldCharType="end"/>
+      </w:r>
+      <w:r>
+        <w:t xml:space="preserve"> [V] </w:t>
+      </w:r>
+      <w:r>
+        <w:t>Bevat minimaal genoeg info om de werking te kunnen volgen, en minstens om de uitwerking grotendeels op te baseren</w:t>
+      </w:r>
+      <w:r>
+        <w:t>.</w:t>
+      </w:r>
+    </w:p>
+    <w:p/>
+    <w:p/>
+    <w:p>
+      <w:pPr>
+        <w:rPr>
+          <w:b/>
+          <w:bCs/>
+        </w:rPr>
+      </w:pPr>
+    </w:p>
+    <w:p>
+      <w:pPr>
+        <w:rPr>
+          <w:b/>
+          <w:bCs/>
+        </w:rPr>
+      </w:pPr>
+      <w:r>
+        <w:rPr>
+          <w:b/>
+          <w:bCs/>
+        </w:rPr>
+        <w:t>Aansluitschema</w:t>
       </w:r>
     </w:p>
     <w:p>
@@ -1173,10 +1266,70 @@
         <w:t xml:space="preserve"> [O] </w:t>
       </w:r>
       <w:r>
-        <w:t>Diagram afwezig, te rommelig of niet compleet genoeg</w:t>
-      </w:r>
-      <w:r>
-        <w:t>.</w:t>
+        <w:t>A</w:t>
+      </w:r>
+      <w:r>
+        <w:t>ansluitschema ontbreekt of is niet voldoende bruikbaar.</w:t>
+      </w:r>
+    </w:p>
+    <w:p>
+      <w:r>
+        <w:fldChar w:fldCharType="begin">
+          <w:ffData>
+            <w:name w:val="Selectievakje1"/>
+            <w:enabled/>
+            <w:calcOnExit w:val="0"/>
+            <w:checkBox>
+              <w:sizeAuto/>
+              <w:default w:val="0"/>
+              <w:checked/>
+            </w:checkBox>
+          </w:ffData>
+        </w:fldChar>
+      </w:r>
+      <w:r>
+        <w:instrText xml:space="preserve"> FORMCHECKBOX </w:instrText>
+      </w:r>
+      <w:r>
+        <w:fldChar w:fldCharType="separate"/>
+      </w:r>
+      <w:r>
+        <w:fldChar w:fldCharType="end"/>
+      </w:r>
+      <w:r>
+        <w:t xml:space="preserve"> [V] </w:t>
+      </w:r>
+      <w:r>
+        <w:t>In aansluitschema zijn alle verplichte componenten aanwezig en (nagenoeg) alle aansluitingen zijn opgenomen.</w:t>
+      </w:r>
+    </w:p>
+    <w:p>
+      <w:pPr>
+        <w:pStyle w:val="Heading1"/>
+      </w:pPr>
+      <w:r>
+        <w:t>E</w:t>
+      </w:r>
+      <w:r>
+        <w:t>PD-4</w:t>
+      </w:r>
+      <w:r>
+        <w:t>: Software schrijven en testen</w:t>
+      </w:r>
+    </w:p>
+    <w:p>
+      <w:pPr>
+        <w:rPr>
+          <w:b/>
+          <w:bCs/>
+        </w:rPr>
+      </w:pPr>
+      <w:r>
+        <w:rPr>
+          <w:b/>
+          <w:bCs/>
+        </w:rPr>
+        <w:t>Volgt ontwerp</w:t>
       </w:r>
     </w:p>
     <w:p>
@@ -1204,38 +1357,98 @@
         <w:fldChar w:fldCharType="end"/>
       </w:r>
       <w:r>
+        <w:t xml:space="preserve"> [O] </w:t>
+      </w:r>
+      <w:r>
+        <w:t>De implementatie volgt niet voldoende het ontwerp.</w:t>
+      </w:r>
+    </w:p>
+    <w:p>
+      <w:r>
+        <w:fldChar w:fldCharType="begin">
+          <w:ffData>
+            <w:name w:val="Selectievakje1"/>
+            <w:enabled/>
+            <w:calcOnExit w:val="0"/>
+            <w:checkBox>
+              <w:sizeAuto/>
+              <w:default w:val="0"/>
+              <w:checked/>
+            </w:checkBox>
+          </w:ffData>
+        </w:fldChar>
+      </w:r>
+      <w:r>
+        <w:instrText xml:space="preserve"> FORMCHECKBOX </w:instrText>
+      </w:r>
+      <w:r>
+        <w:fldChar w:fldCharType="separate"/>
+      </w:r>
+      <w:r>
+        <w:fldChar w:fldCharType="end"/>
+      </w:r>
+      <w:r>
         <w:t xml:space="preserve"> [V] </w:t>
       </w:r>
       <w:r>
-        <w:t>Bevat minimaal genoeg info om de werking te kunnen volgen, en minstens om de uitwerking grotendeels op te baseren</w:t>
+        <w:t>De implementatie volgt het ontwerp.</w:t>
+      </w:r>
+    </w:p>
+    <w:p>
+      <w:pPr>
+        <w:rPr>
+          <w:b/>
+          <w:bCs/>
+        </w:rPr>
+      </w:pPr>
+    </w:p>
+    <w:p>
+      <w:pPr>
+        <w:rPr>
+          <w:b/>
+          <w:bCs/>
+        </w:rPr>
+      </w:pPr>
+      <w:r>
+        <w:rPr>
+          <w:b/>
+          <w:bCs/>
+        </w:rPr>
+        <w:t>Codekwaliteit</w:t>
+      </w:r>
+    </w:p>
+    <w:p>
+      <w:r>
+        <w:fldChar w:fldCharType="begin">
+          <w:ffData>
+            <w:name w:val="Selectievakje1"/>
+            <w:enabled/>
+            <w:calcOnExit w:val="0"/>
+            <w:checkBox>
+              <w:sizeAuto/>
+              <w:default w:val="0"/>
+              <w:checked/>
+            </w:checkBox>
+          </w:ffData>
+        </w:fldChar>
+      </w:r>
+      <w:r>
+        <w:instrText xml:space="preserve"> FORMCHECKBOX </w:instrText>
+      </w:r>
+      <w:r>
+        <w:fldChar w:fldCharType="separate"/>
+      </w:r>
+      <w:r>
+        <w:fldChar w:fldCharType="end"/>
+      </w:r>
+      <w:r>
+        <w:t xml:space="preserve"> [O] </w:t>
+      </w:r>
+      <w:r>
+        <w:t>Codekwaliteit is onvoldoende en/of volgt niet de aangereikte regels</w:t>
       </w:r>
       <w:r>
         <w:t>.</w:t>
-      </w:r>
-    </w:p>
-    <w:p/>
-    <w:p/>
-    <w:p>
-      <w:pPr>
-        <w:rPr>
-          <w:b/>
-          <w:bCs/>
-        </w:rPr>
-      </w:pPr>
-    </w:p>
-    <w:p>
-      <w:pPr>
-        <w:rPr>
-          <w:b/>
-          <w:bCs/>
-        </w:rPr>
-      </w:pPr>
-      <w:r>
-        <w:rPr>
-          <w:b/>
-          <w:bCs/>
-        </w:rPr>
-        <w:t>Aansluitschema</w:t>
       </w:r>
     </w:p>
     <w:p>
@@ -1263,13 +1476,45 @@
         <w:fldChar w:fldCharType="end"/>
       </w:r>
       <w:r>
-        <w:t xml:space="preserve"> [O] </w:t>
-      </w:r>
-      <w:r>
-        <w:t>A</w:t>
-      </w:r>
-      <w:r>
-        <w:t>ansluitschema ontbreekt of is niet voldoende bruikbaar.</w:t>
+        <w:t xml:space="preserve"> [V] </w:t>
+      </w:r>
+      <w:r>
+        <w:t xml:space="preserve">Codekwaliteit is </w:t>
+      </w:r>
+      <w:r>
+        <w:t xml:space="preserve">minimaal </w:t>
+      </w:r>
+      <w:r>
+        <w:t>op de meeste plaatsen voldoende en volgt</w:t>
+      </w:r>
+      <w:r>
+        <w:t xml:space="preserve"> minimaal</w:t>
+      </w:r>
+      <w:r>
+        <w:t xml:space="preserve"> op de meeste plaatsen de aangereikte regels.</w:t>
+      </w:r>
+    </w:p>
+    <w:p>
+      <w:pPr>
+        <w:rPr>
+          <w:b/>
+          <w:bCs/>
+        </w:rPr>
+      </w:pPr>
+    </w:p>
+    <w:p>
+      <w:pPr>
+        <w:rPr>
+          <w:b/>
+          <w:bCs/>
+        </w:rPr>
+      </w:pPr>
+      <w:r>
+        <w:rPr>
+          <w:b/>
+          <w:bCs/>
+        </w:rPr>
+        <w:t>Testen</w:t>
       </w:r>
     </w:p>
     <w:p>
@@ -1297,39 +1542,84 @@
         <w:fldChar w:fldCharType="end"/>
       </w:r>
       <w:r>
+        <w:t xml:space="preserve"> [O] </w:t>
+      </w:r>
+      <w:r>
+        <w:t>Implementatie is niet getest en/of testresultaten zijn niet vastgelegd.</w:t>
+      </w:r>
+    </w:p>
+    <w:p>
+      <w:r>
+        <w:fldChar w:fldCharType="begin">
+          <w:ffData>
+            <w:name w:val="Selectievakje1"/>
+            <w:enabled/>
+            <w:calcOnExit w:val="0"/>
+            <w:checkBox>
+              <w:sizeAuto/>
+              <w:default w:val="0"/>
+              <w:checked/>
+            </w:checkBox>
+          </w:ffData>
+        </w:fldChar>
+      </w:r>
+      <w:r>
+        <w:instrText xml:space="preserve"> FORMCHECKBOX </w:instrText>
+      </w:r>
+      <w:r>
+        <w:fldChar w:fldCharType="separate"/>
+      </w:r>
+      <w:r>
+        <w:fldChar w:fldCharType="end"/>
+      </w:r>
+      <w:r>
         <w:t xml:space="preserve"> [V] </w:t>
       </w:r>
       <w:r>
-        <w:t>In aansluitschema zijn alle verplichte componenten aanwezig en (nagenoeg) alle aansluitingen zijn opgenomen.</w:t>
-      </w:r>
+        <w:t>Implementatie is getest e</w:t>
+      </w:r>
+      <w:r>
+        <w:t>n</w:t>
+      </w:r>
+      <w:r>
+        <w:t xml:space="preserve"> testresultaten zijn vastgelegd.</w:t>
+      </w:r>
+    </w:p>
+    <w:p>
+      <w:pPr>
+        <w:rPr>
+          <w:b/>
+          <w:bCs/>
+        </w:rPr>
+      </w:pPr>
     </w:p>
     <w:p>
       <w:pPr>
         <w:pStyle w:val="Heading1"/>
       </w:pPr>
       <w:r>
-        <w:t>E</w:t>
-      </w:r>
-      <w:r>
-        <w:t>PD-4</w:t>
-      </w:r>
-      <w:r>
-        <w:t>: Software schrijven en testen</w:t>
-      </w:r>
-    </w:p>
-    <w:p>
-      <w:pPr>
-        <w:rPr>
-          <w:b/>
-          <w:bCs/>
-        </w:rPr>
-      </w:pPr>
-      <w:r>
-        <w:rPr>
-          <w:b/>
-          <w:bCs/>
-        </w:rPr>
-        <w:t>Volgt ontwerp</w:t>
+        <w:t>EPD-1/EPD-7</w:t>
+      </w:r>
+      <w:r>
+        <w:t>/EPD-8</w:t>
+      </w:r>
+      <w:r>
+        <w:t>: Sensoren en actuatoren</w:t>
+      </w:r>
+    </w:p>
+    <w:p>
+      <w:pPr>
+        <w:rPr>
+          <w:b/>
+          <w:bCs/>
+        </w:rPr>
+      </w:pPr>
+      <w:r>
+        <w:rPr>
+          <w:b/>
+          <w:bCs/>
+        </w:rPr>
+        <w:t>Aansluiting hardware</w:t>
       </w:r>
     </w:p>
     <w:p>
@@ -1360,7 +1650,64 @@
         <w:t xml:space="preserve"> [O] </w:t>
       </w:r>
       <w:r>
-        <w:t>De implementatie volgt niet voldoende het ontwerp.</w:t>
+        <w:t>Sensoren en actuatoren zijn niet juist aangesloten en/of kunnen tijdens het assessment niet of onvoldoende gedemonstreerd worden.</w:t>
+      </w:r>
+    </w:p>
+    <w:p>
+      <w:r>
+        <w:fldChar w:fldCharType="begin">
+          <w:ffData>
+            <w:name w:val="Selectievakje1"/>
+            <w:enabled/>
+            <w:calcOnExit w:val="0"/>
+            <w:checkBox>
+              <w:sizeAuto/>
+              <w:default w:val="0"/>
+              <w:checked/>
+            </w:checkBox>
+          </w:ffData>
+        </w:fldChar>
+      </w:r>
+      <w:r>
+        <w:instrText xml:space="preserve"> FORMCHECKBOX </w:instrText>
+      </w:r>
+      <w:r>
+        <w:fldChar w:fldCharType="separate"/>
+      </w:r>
+      <w:r>
+        <w:fldChar w:fldCharType="end"/>
+      </w:r>
+      <w:r>
+        <w:t xml:space="preserve"> [V] </w:t>
+      </w:r>
+      <w:r>
+        <w:t>Alle</w:t>
+      </w:r>
+      <w:r>
+        <w:t xml:space="preserve"> verplichte sensoren en actuatoren zijn correct aangesloten en de werking kan tijdens het assessment gedemonstreerd worden.</w:t>
+      </w:r>
+    </w:p>
+    <w:p>
+      <w:pPr>
+        <w:rPr>
+          <w:b/>
+          <w:bCs/>
+        </w:rPr>
+      </w:pPr>
+    </w:p>
+    <w:p>
+      <w:pPr>
+        <w:rPr>
+          <w:b/>
+          <w:bCs/>
+        </w:rPr>
+      </w:pPr>
+      <w:r>
+        <w:rPr>
+          <w:b/>
+          <w:bCs/>
+        </w:rPr>
+        <w:t>Traagheid actuatoren</w:t>
       </w:r>
     </w:p>
     <w:p>
@@ -1388,33 +1735,10 @@
         <w:fldChar w:fldCharType="end"/>
       </w:r>
       <w:r>
-        <w:t xml:space="preserve"> [V] </w:t>
-      </w:r>
-      <w:r>
-        <w:t>De implementatie volgt het ontwerp.</w:t>
-      </w:r>
-    </w:p>
-    <w:p>
-      <w:pPr>
-        <w:rPr>
-          <w:b/>
-          <w:bCs/>
-        </w:rPr>
-      </w:pPr>
-    </w:p>
-    <w:p>
-      <w:pPr>
-        <w:rPr>
-          <w:b/>
-          <w:bCs/>
-        </w:rPr>
-      </w:pPr>
-      <w:r>
-        <w:rPr>
-          <w:b/>
-          <w:bCs/>
-        </w:rPr>
-        <w:t>Codekwaliteit</w:t>
+        <w:t xml:space="preserve"> [O] </w:t>
+      </w:r>
+      <w:r>
+        <w:t>In FO, TO en/of realisatie is onvoldoende rekening gehouden met traagheid van actuatoren (bijv. servo).</w:t>
       </w:r>
     </w:p>
     <w:p>
@@ -1427,331 +1751,7 @@
             <w:checkBox>
               <w:sizeAuto/>
               <w:default w:val="0"/>
-              <w:checked w:val="0"/>
-            </w:checkBox>
-          </w:ffData>
-        </w:fldChar>
-      </w:r>
-      <w:r>
-        <w:instrText xml:space="preserve"> FORMCHECKBOX </w:instrText>
-      </w:r>
-      <w:r>
-        <w:fldChar w:fldCharType="separate"/>
-      </w:r>
-      <w:r>
-        <w:fldChar w:fldCharType="end"/>
-      </w:r>
-      <w:r>
-        <w:t xml:space="preserve"> [O] </w:t>
-      </w:r>
-      <w:r>
-        <w:t>Codekwaliteit is onvoldoende en/of volgt niet de aangereikte regels</w:t>
-      </w:r>
-      <w:r>
-        <w:t>.</w:t>
-      </w:r>
-    </w:p>
-    <w:p>
-      <w:r>
-        <w:fldChar w:fldCharType="begin">
-          <w:ffData>
-            <w:name w:val="Selectievakje1"/>
-            <w:enabled/>
-            <w:calcOnExit w:val="0"/>
-            <w:checkBox>
-              <w:sizeAuto/>
-              <w:default w:val="0"/>
-              <w:checked w:val="0"/>
-            </w:checkBox>
-          </w:ffData>
-        </w:fldChar>
-      </w:r>
-      <w:r>
-        <w:instrText xml:space="preserve"> FORMCHECKBOX </w:instrText>
-      </w:r>
-      <w:r>
-        <w:fldChar w:fldCharType="separate"/>
-      </w:r>
-      <w:r>
-        <w:fldChar w:fldCharType="end"/>
-      </w:r>
-      <w:r>
-        <w:t xml:space="preserve"> [V] </w:t>
-      </w:r>
-      <w:r>
-        <w:t xml:space="preserve">Codekwaliteit is </w:t>
-      </w:r>
-      <w:r>
-        <w:t xml:space="preserve">minimaal </w:t>
-      </w:r>
-      <w:r>
-        <w:t>op de meeste plaatsen voldoende en volgt</w:t>
-      </w:r>
-      <w:r>
-        <w:t xml:space="preserve"> minimaal</w:t>
-      </w:r>
-      <w:r>
-        <w:t xml:space="preserve"> op de meeste plaatsen de aangereikte regels.</w:t>
-      </w:r>
-    </w:p>
-    <w:p>
-      <w:pPr>
-        <w:rPr>
-          <w:b/>
-          <w:bCs/>
-        </w:rPr>
-      </w:pPr>
-    </w:p>
-    <w:p>
-      <w:pPr>
-        <w:rPr>
-          <w:b/>
-          <w:bCs/>
-        </w:rPr>
-      </w:pPr>
-      <w:r>
-        <w:rPr>
-          <w:b/>
-          <w:bCs/>
-        </w:rPr>
-        <w:t>Testen</w:t>
-      </w:r>
-    </w:p>
-    <w:p>
-      <w:r>
-        <w:fldChar w:fldCharType="begin">
-          <w:ffData>
-            <w:name w:val="Selectievakje1"/>
-            <w:enabled/>
-            <w:calcOnExit w:val="0"/>
-            <w:checkBox>
-              <w:sizeAuto/>
-              <w:default w:val="0"/>
-              <w:checked w:val="0"/>
-            </w:checkBox>
-          </w:ffData>
-        </w:fldChar>
-      </w:r>
-      <w:r>
-        <w:instrText xml:space="preserve"> FORMCHECKBOX </w:instrText>
-      </w:r>
-      <w:r>
-        <w:fldChar w:fldCharType="separate"/>
-      </w:r>
-      <w:r>
-        <w:fldChar w:fldCharType="end"/>
-      </w:r>
-      <w:r>
-        <w:t xml:space="preserve"> [O] </w:t>
-      </w:r>
-      <w:r>
-        <w:t>Implementatie is niet getest en/of testresultaten zijn niet vastgelegd.</w:t>
-      </w:r>
-    </w:p>
-    <w:p>
-      <w:r>
-        <w:fldChar w:fldCharType="begin">
-          <w:ffData>
-            <w:name w:val="Selectievakje1"/>
-            <w:enabled/>
-            <w:calcOnExit w:val="0"/>
-            <w:checkBox>
-              <w:sizeAuto/>
-              <w:default w:val="0"/>
-              <w:checked w:val="0"/>
-            </w:checkBox>
-          </w:ffData>
-        </w:fldChar>
-      </w:r>
-      <w:r>
-        <w:instrText xml:space="preserve"> FORMCHECKBOX </w:instrText>
-      </w:r>
-      <w:r>
-        <w:fldChar w:fldCharType="separate"/>
-      </w:r>
-      <w:r>
-        <w:fldChar w:fldCharType="end"/>
-      </w:r>
-      <w:r>
-        <w:t xml:space="preserve"> [V] </w:t>
-      </w:r>
-      <w:r>
-        <w:t>Implementatie is getest e</w:t>
-      </w:r>
-      <w:r>
-        <w:t>n</w:t>
-      </w:r>
-      <w:r>
-        <w:t xml:space="preserve"> testresultaten zijn vastgelegd.</w:t>
-      </w:r>
-    </w:p>
-    <w:p>
-      <w:pPr>
-        <w:rPr>
-          <w:b/>
-          <w:bCs/>
-        </w:rPr>
-      </w:pPr>
-    </w:p>
-    <w:p>
-      <w:pPr>
-        <w:pStyle w:val="Heading1"/>
-      </w:pPr>
-      <w:r>
-        <w:t>EPD-1/EPD-7</w:t>
-      </w:r>
-      <w:r>
-        <w:t>/EPD-8</w:t>
-      </w:r>
-      <w:r>
-        <w:t>: Sensoren en actuatoren</w:t>
-      </w:r>
-    </w:p>
-    <w:p>
-      <w:pPr>
-        <w:rPr>
-          <w:b/>
-          <w:bCs/>
-        </w:rPr>
-      </w:pPr>
-      <w:r>
-        <w:rPr>
-          <w:b/>
-          <w:bCs/>
-        </w:rPr>
-        <w:t>Aansluiting hardware</w:t>
-      </w:r>
-    </w:p>
-    <w:p>
-      <w:r>
-        <w:fldChar w:fldCharType="begin">
-          <w:ffData>
-            <w:name w:val="Selectievakje1"/>
-            <w:enabled/>
-            <w:calcOnExit w:val="0"/>
-            <w:checkBox>
-              <w:sizeAuto/>
-              <w:default w:val="0"/>
-              <w:checked w:val="0"/>
-            </w:checkBox>
-          </w:ffData>
-        </w:fldChar>
-      </w:r>
-      <w:r>
-        <w:instrText xml:space="preserve"> FORMCHECKBOX </w:instrText>
-      </w:r>
-      <w:r>
-        <w:fldChar w:fldCharType="separate"/>
-      </w:r>
-      <w:r>
-        <w:fldChar w:fldCharType="end"/>
-      </w:r>
-      <w:r>
-        <w:t xml:space="preserve"> [O] </w:t>
-      </w:r>
-      <w:r>
-        <w:t>Sensoren en actuatoren zijn niet juist aangesloten en/of kunnen tijdens het assessment niet of onvoldoende gedemonstreerd worden.</w:t>
-      </w:r>
-    </w:p>
-    <w:p>
-      <w:r>
-        <w:fldChar w:fldCharType="begin">
-          <w:ffData>
-            <w:name w:val="Selectievakje1"/>
-            <w:enabled/>
-            <w:calcOnExit w:val="0"/>
-            <w:checkBox>
-              <w:sizeAuto/>
-              <w:default w:val="0"/>
-              <w:checked w:val="0"/>
-            </w:checkBox>
-          </w:ffData>
-        </w:fldChar>
-      </w:r>
-      <w:r>
-        <w:instrText xml:space="preserve"> FORMCHECKBOX </w:instrText>
-      </w:r>
-      <w:r>
-        <w:fldChar w:fldCharType="separate"/>
-      </w:r>
-      <w:r>
-        <w:fldChar w:fldCharType="end"/>
-      </w:r>
-      <w:r>
-        <w:t xml:space="preserve"> [V] </w:t>
-      </w:r>
-      <w:r>
-        <w:t>Alle</w:t>
-      </w:r>
-      <w:r>
-        <w:t xml:space="preserve"> verplichte sensoren en actuatoren zijn correct aangesloten en de werking kan tijdens het assessment gedemonstreerd worden.</w:t>
-      </w:r>
-    </w:p>
-    <w:p>
-      <w:pPr>
-        <w:rPr>
-          <w:b/>
-          <w:bCs/>
-        </w:rPr>
-      </w:pPr>
-    </w:p>
-    <w:p>
-      <w:pPr>
-        <w:rPr>
-          <w:b/>
-          <w:bCs/>
-        </w:rPr>
-      </w:pPr>
-      <w:r>
-        <w:rPr>
-          <w:b/>
-          <w:bCs/>
-        </w:rPr>
-        <w:t>Traagheid actuatoren</w:t>
-      </w:r>
-    </w:p>
-    <w:p>
-      <w:r>
-        <w:fldChar w:fldCharType="begin">
-          <w:ffData>
-            <w:name w:val="Selectievakje1"/>
-            <w:enabled/>
-            <w:calcOnExit w:val="0"/>
-            <w:checkBox>
-              <w:sizeAuto/>
-              <w:default w:val="0"/>
-              <w:checked w:val="0"/>
-            </w:checkBox>
-          </w:ffData>
-        </w:fldChar>
-      </w:r>
-      <w:r>
-        <w:instrText xml:space="preserve"> FORMCHECKBOX </w:instrText>
-      </w:r>
-      <w:r>
-        <w:fldChar w:fldCharType="separate"/>
-      </w:r>
-      <w:r>
-        <w:fldChar w:fldCharType="end"/>
-      </w:r>
-      <w:r>
-        <w:t xml:space="preserve"> [O] </w:t>
-      </w:r>
-      <w:r>
-        <w:t>In FO, TO en/of realisatie is onvoldoende rekening gehouden met traagheid van actuatoren (bijv. servo).</w:t>
-      </w:r>
-    </w:p>
-    <w:p>
-      <w:r>
-        <w:fldChar w:fldCharType="begin">
-          <w:ffData>
-            <w:name w:val="Selectievakje1"/>
-            <w:enabled/>
-            <w:calcOnExit w:val="0"/>
-            <w:checkBox>
-              <w:sizeAuto/>
-              <w:default w:val="0"/>
-              <w:checked w:val="0"/>
+              <w:checked/>
             </w:checkBox>
           </w:ffData>
         </w:fldChar>

</xml_diff>